<commit_message>
Plan de pruebas unitarias_InterfazConfiguración
</commit_message>
<xml_diff>
--- a/Documentación/Planes de Pruebas/AplicaciónUsuario/PlandePruebas_InterfazConfiguración.docx
+++ b/Documentación/Planes de Pruebas/AplicaciónUsuario/PlandePruebas_InterfazConfiguración.docx
@@ -236,13 +236,13 @@
         <w:tblLook w:val="04A0" w:firstRow="1" w:lastRow="0" w:firstColumn="1" w:lastColumn="0" w:noHBand="0" w:noVBand="1"/>
       </w:tblPr>
       <w:tblGrid>
-        <w:gridCol w:w="1714"/>
-        <w:gridCol w:w="2624"/>
-        <w:gridCol w:w="619"/>
-        <w:gridCol w:w="2051"/>
+        <w:gridCol w:w="1713"/>
+        <w:gridCol w:w="1730"/>
+        <w:gridCol w:w="747"/>
+        <w:gridCol w:w="4339"/>
         <w:gridCol w:w="75"/>
-        <w:gridCol w:w="790"/>
-        <w:gridCol w:w="2972"/>
+        <w:gridCol w:w="788"/>
+        <w:gridCol w:w="2582"/>
       </w:tblGrid>
       <w:tr>
         <w:trPr>
@@ -656,12 +656,33 @@
               <w:cnfStyle w:val="000000100000" w:firstRow="0" w:lastRow="0" w:firstColumn="0" w:lastColumn="0" w:oddVBand="0" w:evenVBand="0" w:oddHBand="1" w:evenHBand="0" w:firstRowFirstColumn="0" w:firstRowLastColumn="0" w:lastRowFirstColumn="0" w:lastRowLastColumn="0"/>
             </w:pPr>
             <w:r>
-              <w:t>Se Ingresará la contraseña para identificar el usuario que quiere consultar el tipo de información de acuerdo a la configuración que se</w:t>
-            </w:r>
-            <w:bookmarkStart w:id="0" w:name="_GoBack"/>
-            <w:bookmarkEnd w:id="0"/>
-            <w:r>
-              <w:t xml:space="preserve"> necesita.  </w:t>
+              <w:t xml:space="preserve">Después de haber agregado tu contraseña que modificaras darás </w:t>
+            </w:r>
+            <w:proofErr w:type="spellStart"/>
+            <w:r>
+              <w:t>click</w:t>
+            </w:r>
+            <w:proofErr w:type="spellEnd"/>
+            <w:r>
+              <w:t xml:space="preserve"> en el botón “OK”</w:t>
+            </w:r>
+          </w:p>
+          <w:p>
+            <w:pPr>
+              <w:jc w:val="both"/>
+              <w:cnfStyle w:val="000000100000" w:firstRow="0" w:lastRow="0" w:firstColumn="0" w:lastColumn="0" w:oddVBand="0" w:evenVBand="0" w:oddHBand="1" w:evenHBand="0" w:firstRowFirstColumn="0" w:firstRowLastColumn="0" w:lastRowFirstColumn="0" w:lastRowLastColumn="0"/>
+            </w:pPr>
+            <w:r>
+              <w:t xml:space="preserve">y aparecerá un mensaje donde dirá *Se modifico correctamente la contraseña* </w:t>
+            </w:r>
+          </w:p>
+          <w:p>
+            <w:pPr>
+              <w:jc w:val="both"/>
+              <w:cnfStyle w:val="000000100000" w:firstRow="0" w:lastRow="0" w:firstColumn="0" w:lastColumn="0" w:oddVBand="0" w:evenVBand="0" w:oddHBand="1" w:evenHBand="0" w:firstRowFirstColumn="0" w:firstRowLastColumn="0" w:lastRowFirstColumn="0" w:lastRowLastColumn="0"/>
+            </w:pPr>
+            <w:r>
+              <w:t>Nota: Tendrás que haber ingresado tu nueva contraseña.</w:t>
             </w:r>
           </w:p>
         </w:tc>
@@ -675,6 +696,56 @@
               <w:jc w:val="center"/>
               <w:cnfStyle w:val="000000100000" w:firstRow="0" w:lastRow="0" w:firstColumn="0" w:lastColumn="0" w:oddVBand="0" w:evenVBand="0" w:oddHBand="1" w:evenHBand="0" w:firstRowFirstColumn="0" w:firstRowLastColumn="0" w:lastRowFirstColumn="0" w:lastRowLastColumn="0"/>
             </w:pPr>
+            <w:r>
+              <w:rPr>
+                <w:noProof/>
+              </w:rPr>
+              <w:drawing>
+                <wp:inline distT="0" distB="0" distL="0" distR="0" wp14:anchorId="424E6749">
+                  <wp:extent cx="3054350" cy="2700655"/>
+                  <wp:effectExtent l="0" t="0" r="0" b="4445"/>
+                  <wp:docPr id="1" name="Imagen 1"/>
+                  <wp:cNvGraphicFramePr>
+                    <a:graphicFrameLocks xmlns:a="http://schemas.openxmlformats.org/drawingml/2006/main" noChangeAspect="1"/>
+                  </wp:cNvGraphicFramePr>
+                  <a:graphic xmlns:a="http://schemas.openxmlformats.org/drawingml/2006/main">
+                    <a:graphicData uri="http://schemas.openxmlformats.org/drawingml/2006/picture">
+                      <pic:pic xmlns:pic="http://schemas.openxmlformats.org/drawingml/2006/picture">
+                        <pic:nvPicPr>
+                          <pic:cNvPr id="0" name="Picture 2"/>
+                          <pic:cNvPicPr>
+                            <a:picLocks noChangeAspect="1" noChangeArrowheads="1"/>
+                          </pic:cNvPicPr>
+                        </pic:nvPicPr>
+                        <pic:blipFill>
+                          <a:blip r:embed="rId6">
+                            <a:extLst>
+                              <a:ext uri="{28A0092B-C50C-407E-A947-70E740481C1C}">
+                                <a14:useLocalDpi xmlns:a14="http://schemas.microsoft.com/office/drawing/2010/main" val="0"/>
+                              </a:ext>
+                            </a:extLst>
+                          </a:blip>
+                          <a:srcRect/>
+                          <a:stretch>
+                            <a:fillRect/>
+                          </a:stretch>
+                        </pic:blipFill>
+                        <pic:spPr bwMode="auto">
+                          <a:xfrm>
+                            <a:off x="0" y="0"/>
+                            <a:ext cx="3054350" cy="2700655"/>
+                          </a:xfrm>
+                          <a:prstGeom prst="rect">
+                            <a:avLst/>
+                          </a:prstGeom>
+                          <a:noFill/>
+                        </pic:spPr>
+                      </pic:pic>
+                    </a:graphicData>
+                  </a:graphic>
+                </wp:inline>
+              </w:drawing>
+            </w:r>
           </w:p>
         </w:tc>
         <w:tc>
@@ -734,30 +805,23 @@
               <w:cnfStyle w:val="000000000000" w:firstRow="0" w:lastRow="0" w:firstColumn="0" w:lastColumn="0" w:oddVBand="0" w:evenVBand="0" w:oddHBand="0" w:evenHBand="0" w:firstRowFirstColumn="0" w:firstRowLastColumn="0" w:lastRowFirstColumn="0" w:lastRowLastColumn="0"/>
             </w:pPr>
             <w:r>
-              <w:t>Para ingresar a la configuración de la consulta se tiene que ingresar la contraseña y el semestre que se quiere revisar.</w:t>
-            </w:r>
-          </w:p>
-          <w:p>
-            <w:pPr>
-              <w:jc w:val="both"/>
-              <w:cnfStyle w:val="000000000000" w:firstRow="0" w:lastRow="0" w:firstColumn="0" w:lastColumn="0" w:oddVBand="0" w:evenVBand="0" w:oddHBand="0" w:evenHBand="0" w:firstRowFirstColumn="0" w:firstRowLastColumn="0" w:lastRowFirstColumn="0" w:lastRowLastColumn="0"/>
-            </w:pPr>
-            <w:r>
-              <w:t xml:space="preserve">Contraseña: </w:t>
+              <w:t xml:space="preserve">Si diste </w:t>
             </w:r>
             <w:proofErr w:type="spellStart"/>
             <w:r>
-              <w:t>User</w:t>
+              <w:t>click</w:t>
             </w:r>
             <w:proofErr w:type="spellEnd"/>
-          </w:p>
-          <w:p>
-            <w:pPr>
-              <w:jc w:val="both"/>
-              <w:cnfStyle w:val="000000000000" w:firstRow="0" w:lastRow="0" w:firstColumn="0" w:lastColumn="0" w:oddVBand="0" w:evenVBand="0" w:oddHBand="0" w:evenHBand="0" w:firstRowFirstColumn="0" w:firstRowLastColumn="0" w:lastRowFirstColumn="0" w:lastRowLastColumn="0"/>
-            </w:pPr>
-            <w:r>
-              <w:t>Período: (el que se desea consultar)</w:t>
+            <w:r>
+              <w:t xml:space="preserve"> en el botón sin haber agregado tu nueva contraseña te aparecerá un mensaje que diga “La contraseña está vacía </w:t>
+            </w:r>
+            <w:proofErr w:type="spellStart"/>
+            <w:r>
+              <w:t>propocionar</w:t>
+            </w:r>
+            <w:proofErr w:type="spellEnd"/>
+            <w:r>
+              <w:t xml:space="preserve"> toda la información solicitada ”.</w:t>
             </w:r>
           </w:p>
         </w:tc>
@@ -770,145 +834,58 @@
             <w:pPr>
               <w:cnfStyle w:val="000000000000" w:firstRow="0" w:lastRow="0" w:firstColumn="0" w:lastColumn="0" w:oddVBand="0" w:evenVBand="0" w:oddHBand="0" w:evenHBand="0" w:firstRowFirstColumn="0" w:firstRowLastColumn="0" w:lastRowFirstColumn="0" w:lastRowLastColumn="0"/>
             </w:pPr>
-          </w:p>
-        </w:tc>
-        <w:tc>
-          <w:tcPr>
-            <w:tcW w:w="825" w:type="dxa"/>
-            <w:gridSpan w:val="2"/>
-          </w:tcPr>
-          <w:p>
-            <w:pPr>
-              <w:cnfStyle w:val="000000000000" w:firstRow="0" w:lastRow="0" w:firstColumn="0" w:lastColumn="0" w:oddVBand="0" w:evenVBand="0" w:oddHBand="0" w:evenHBand="0" w:firstRowFirstColumn="0" w:firstRowLastColumn="0" w:lastRowFirstColumn="0" w:lastRowLastColumn="0"/>
-            </w:pPr>
-          </w:p>
-        </w:tc>
-        <w:tc>
-          <w:tcPr>
-            <w:tcW w:w="2912" w:type="dxa"/>
-          </w:tcPr>
-          <w:p>
-            <w:pPr>
-              <w:cnfStyle w:val="000000000000" w:firstRow="0" w:lastRow="0" w:firstColumn="0" w:lastColumn="0" w:oddVBand="0" w:evenVBand="0" w:oddHBand="0" w:evenHBand="0" w:firstRowFirstColumn="0" w:firstRowLastColumn="0" w:lastRowFirstColumn="0" w:lastRowLastColumn="0"/>
-            </w:pPr>
-          </w:p>
-        </w:tc>
-      </w:tr>
-      <w:tr>
-        <w:trPr>
-          <w:cnfStyle w:val="000000100000" w:firstRow="0" w:lastRow="0" w:firstColumn="0" w:lastColumn="0" w:oddVBand="0" w:evenVBand="0" w:oddHBand="1" w:evenHBand="0" w:firstRowFirstColumn="0" w:firstRowLastColumn="0" w:lastRowFirstColumn="0" w:lastRowLastColumn="0"/>
-          <w:trHeight w:val="361"/>
-        </w:trPr>
-        <w:tc>
-          <w:tcPr>
-            <w:cnfStyle w:val="001000000000" w:firstRow="0" w:lastRow="0" w:firstColumn="1" w:lastColumn="0" w:oddVBand="0" w:evenVBand="0" w:oddHBand="0" w:evenHBand="0" w:firstRowFirstColumn="0" w:firstRowLastColumn="0" w:lastRowFirstColumn="0" w:lastRowLastColumn="0"/>
-            <w:tcW w:w="1654" w:type="dxa"/>
-          </w:tcPr>
-          <w:p/>
-        </w:tc>
-        <w:tc>
-          <w:tcPr>
-            <w:tcW w:w="2584" w:type="dxa"/>
-          </w:tcPr>
-          <w:p>
-            <w:pPr>
-              <w:jc w:val="both"/>
-              <w:cnfStyle w:val="000000100000" w:firstRow="0" w:lastRow="0" w:firstColumn="0" w:lastColumn="0" w:oddVBand="0" w:evenVBand="0" w:oddHBand="1" w:evenHBand="0" w:firstRowFirstColumn="0" w:firstRowLastColumn="0" w:lastRowFirstColumn="0" w:lastRowLastColumn="0"/>
-            </w:pPr>
-            <w:r>
-              <w:t>Si al ingresar la contraseña no pone el período que desea consultar</w:t>
-            </w:r>
-            <w:r>
-              <w:t>,</w:t>
-            </w:r>
-            <w:r>
-              <w:t xml:space="preserve"> </w:t>
-            </w:r>
-            <w:r>
-              <w:t>aparecerá</w:t>
-            </w:r>
-            <w:r>
-              <w:t xml:space="preserve"> un mensaje donde le pida el período</w:t>
-            </w:r>
-            <w:r>
-              <w:t xml:space="preserve"> a consultar</w:t>
-            </w:r>
-            <w:r>
-              <w:t>.</w:t>
-            </w:r>
-          </w:p>
-        </w:tc>
-        <w:tc>
-          <w:tcPr>
-            <w:tcW w:w="2630" w:type="dxa"/>
-            <w:gridSpan w:val="2"/>
-          </w:tcPr>
-          <w:p>
-            <w:pPr>
-              <w:cnfStyle w:val="000000100000" w:firstRow="0" w:lastRow="0" w:firstColumn="0" w:lastColumn="0" w:oddVBand="0" w:evenVBand="0" w:oddHBand="1" w:evenHBand="0" w:firstRowFirstColumn="0" w:firstRowLastColumn="0" w:lastRowFirstColumn="0" w:lastRowLastColumn="0"/>
-            </w:pPr>
-          </w:p>
-        </w:tc>
-        <w:tc>
-          <w:tcPr>
-            <w:tcW w:w="825" w:type="dxa"/>
-            <w:gridSpan w:val="2"/>
-          </w:tcPr>
-          <w:p>
-            <w:pPr>
-              <w:cnfStyle w:val="000000100000" w:firstRow="0" w:lastRow="0" w:firstColumn="0" w:lastColumn="0" w:oddVBand="0" w:evenVBand="0" w:oddHBand="1" w:evenHBand="0" w:firstRowFirstColumn="0" w:firstRowLastColumn="0" w:lastRowFirstColumn="0" w:lastRowLastColumn="0"/>
-            </w:pPr>
-          </w:p>
-        </w:tc>
-        <w:tc>
-          <w:tcPr>
-            <w:tcW w:w="2912" w:type="dxa"/>
-          </w:tcPr>
-          <w:p>
-            <w:pPr>
-              <w:cnfStyle w:val="000000100000" w:firstRow="0" w:lastRow="0" w:firstColumn="0" w:lastColumn="0" w:oddVBand="0" w:evenVBand="0" w:oddHBand="1" w:evenHBand="0" w:firstRowFirstColumn="0" w:firstRowLastColumn="0" w:lastRowFirstColumn="0" w:lastRowLastColumn="0"/>
-            </w:pPr>
-          </w:p>
-        </w:tc>
-      </w:tr>
-      <w:tr>
-        <w:trPr>
-          <w:trHeight w:val="361"/>
-        </w:trPr>
-        <w:tc>
-          <w:tcPr>
-            <w:cnfStyle w:val="001000000000" w:firstRow="0" w:lastRow="0" w:firstColumn="1" w:lastColumn="0" w:oddVBand="0" w:evenVBand="0" w:oddHBand="0" w:evenHBand="0" w:firstRowFirstColumn="0" w:firstRowLastColumn="0" w:lastRowFirstColumn="0" w:lastRowLastColumn="0"/>
-            <w:tcW w:w="1654" w:type="dxa"/>
-          </w:tcPr>
-          <w:p/>
-        </w:tc>
-        <w:tc>
-          <w:tcPr>
-            <w:tcW w:w="2584" w:type="dxa"/>
-          </w:tcPr>
-          <w:p>
-            <w:pPr>
-              <w:jc w:val="both"/>
-              <w:cnfStyle w:val="000000000000" w:firstRow="0" w:lastRow="0" w:firstColumn="0" w:lastColumn="0" w:oddVBand="0" w:evenVBand="0" w:oddHBand="0" w:evenHBand="0" w:firstRowFirstColumn="0" w:firstRowLastColumn="0" w:lastRowFirstColumn="0" w:lastRowLastColumn="0"/>
-            </w:pPr>
-            <w:r>
-              <w:t xml:space="preserve">Si solo ingresa el periodo que desea consultar, aparecerá un mensaje que requiere la contraseña y en este caso tendrá que ingresar la contraseña </w:t>
-            </w:r>
-            <w:r>
-              <w:lastRenderedPageBreak/>
-              <w:t>para poder entrar a su configuración predeterminada.</w:t>
-            </w:r>
-          </w:p>
-        </w:tc>
-        <w:tc>
-          <w:tcPr>
-            <w:tcW w:w="2630" w:type="dxa"/>
-            <w:gridSpan w:val="2"/>
-          </w:tcPr>
-          <w:p>
-            <w:pPr>
-              <w:cnfStyle w:val="000000000000" w:firstRow="0" w:lastRow="0" w:firstColumn="0" w:lastColumn="0" w:oddVBand="0" w:evenVBand="0" w:oddHBand="0" w:evenHBand="0" w:firstRowFirstColumn="0" w:firstRowLastColumn="0" w:lastRowFirstColumn="0" w:lastRowLastColumn="0"/>
-            </w:pPr>
+            <w:bookmarkStart w:id="0" w:name="_GoBack"/>
+            <w:bookmarkEnd w:id="0"/>
+            <w:r>
+              <w:rPr>
+                <w:noProof/>
+              </w:rPr>
+              <w:drawing>
+                <wp:inline distT="0" distB="0" distL="0" distR="0" wp14:anchorId="51F765F1">
+                  <wp:extent cx="3054350" cy="2170430"/>
+                  <wp:effectExtent l="0" t="0" r="0" b="1270"/>
+                  <wp:docPr id="3" name="Imagen 3"/>
+                  <wp:cNvGraphicFramePr>
+                    <a:graphicFrameLocks xmlns:a="http://schemas.openxmlformats.org/drawingml/2006/main" noChangeAspect="1"/>
+                  </wp:cNvGraphicFramePr>
+                  <a:graphic xmlns:a="http://schemas.openxmlformats.org/drawingml/2006/main">
+                    <a:graphicData uri="http://schemas.openxmlformats.org/drawingml/2006/picture">
+                      <pic:pic xmlns:pic="http://schemas.openxmlformats.org/drawingml/2006/picture">
+                        <pic:nvPicPr>
+                          <pic:cNvPr id="0" name="Picture 4"/>
+                          <pic:cNvPicPr>
+                            <a:picLocks noChangeAspect="1" noChangeArrowheads="1"/>
+                          </pic:cNvPicPr>
+                        </pic:nvPicPr>
+                        <pic:blipFill>
+                          <a:blip r:embed="rId7">
+                            <a:extLst>
+                              <a:ext uri="{28A0092B-C50C-407E-A947-70E740481C1C}">
+                                <a14:useLocalDpi xmlns:a14="http://schemas.microsoft.com/office/drawing/2010/main" val="0"/>
+                              </a:ext>
+                            </a:extLst>
+                          </a:blip>
+                          <a:srcRect/>
+                          <a:stretch>
+                            <a:fillRect/>
+                          </a:stretch>
+                        </pic:blipFill>
+                        <pic:spPr bwMode="auto">
+                          <a:xfrm>
+                            <a:off x="0" y="0"/>
+                            <a:ext cx="3054350" cy="2170430"/>
+                          </a:xfrm>
+                          <a:prstGeom prst="rect">
+                            <a:avLst/>
+                          </a:prstGeom>
+                          <a:noFill/>
+                        </pic:spPr>
+                      </pic:pic>
+                    </a:graphicData>
+                  </a:graphic>
+                </wp:inline>
+              </w:drawing>
+            </w:r>
           </w:p>
         </w:tc>
         <w:tc>
@@ -936,12 +913,12 @@
     </w:tbl>
     <w:p/>
     <w:sectPr>
-      <w:headerReference w:type="even" r:id="rId6"/>
-      <w:headerReference w:type="default" r:id="rId7"/>
-      <w:footerReference w:type="even" r:id="rId8"/>
-      <w:footerReference w:type="default" r:id="rId9"/>
-      <w:headerReference w:type="first" r:id="rId10"/>
-      <w:footerReference w:type="first" r:id="rId11"/>
+      <w:headerReference w:type="even" r:id="rId8"/>
+      <w:headerReference w:type="default" r:id="rId9"/>
+      <w:footerReference w:type="even" r:id="rId10"/>
+      <w:footerReference w:type="default" r:id="rId11"/>
+      <w:headerReference w:type="first" r:id="rId12"/>
+      <w:footerReference w:type="first" r:id="rId13"/>
       <w:pgSz w:w="12240" w:h="15840"/>
       <w:pgMar w:top="1417" w:right="1701" w:bottom="1417" w:left="1701" w:header="708" w:footer="708" w:gutter="0"/>
       <w:cols w:space="708"/>
@@ -1345,6 +1322,7 @@
     <w:lsdException w:name="HTML Sample" w:semiHidden="1" w:unhideWhenUsed="1"/>
     <w:lsdException w:name="HTML Typewriter" w:semiHidden="1" w:unhideWhenUsed="1"/>
     <w:lsdException w:name="HTML Variable" w:semiHidden="1" w:unhideWhenUsed="1"/>
+    <w:lsdException w:name="Normal Table" w:semiHidden="1" w:unhideWhenUsed="1"/>
     <w:lsdException w:name="annotation subject" w:semiHidden="1" w:unhideWhenUsed="1"/>
     <w:lsdException w:name="No List" w:semiHidden="1" w:unhideWhenUsed="1"/>
     <w:lsdException w:name="Outline List 1" w:semiHidden="1" w:unhideWhenUsed="1"/>
@@ -1389,6 +1367,7 @@
     <w:lsdException w:name="Table Professional" w:semiHidden="1" w:unhideWhenUsed="1"/>
     <w:lsdException w:name="Table Subtle 1" w:semiHidden="1" w:unhideWhenUsed="1"/>
     <w:lsdException w:name="Table Subtle 2" w:semiHidden="1" w:unhideWhenUsed="1"/>
+    <w:lsdException w:name="Table Web 1" w:semiHidden="1" w:unhideWhenUsed="1"/>
     <w:lsdException w:name="Table Web 2" w:semiHidden="1" w:unhideWhenUsed="1"/>
     <w:lsdException w:name="Table Web 3" w:semiHidden="1" w:unhideWhenUsed="1"/>
     <w:lsdException w:name="Balloon Text" w:semiHidden="1" w:unhideWhenUsed="1"/>

</xml_diff>